<commit_message>
Domain assumptions - intro
</commit_message>
<xml_diff>
--- a/R&DD/02. Overall Description.docx
+++ b/R&DD/02. Overall Description.docx
@@ -48,10 +48,121 @@
         </w:rPr>
         <w:t>reformulate. It is awful</w:t>
       </w:r>
+      <w:bookmarkStart w:id="0" w:name="_GoBack"/>
+      <w:bookmarkEnd w:id="0"/>
     </w:p>
     <w:p>
-      <w:bookmarkStart w:id="0" w:name="_GoBack"/>
-      <w:bookmarkEnd w:id="0"/>
+      <w:pPr>
+        <w:pStyle w:val="a3"/>
+        <w:numPr>
+          <w:ilvl w:val="0"/>
+          <w:numId w:val="1"/>
+        </w:numPr>
+        <w:spacing w:after="0" w:line="360" w:lineRule="auto"/>
+        <w:jc w:val="both"/>
+        <w:rPr>
+          <w:rFonts w:ascii="Times New Roman" w:hAnsi="Times New Roman" w:cs="Times New Roman"/>
+          <w:sz w:val="24"/>
+          <w:szCs w:val="24"/>
+          <w:highlight w:val="yellow"/>
+          <w:lang w:val="en-US"/>
+        </w:rPr>
+      </w:pPr>
+      <w:r>
+        <w:rPr>
+          <w:rFonts w:ascii="Times New Roman" w:hAnsi="Times New Roman" w:cs="Times New Roman"/>
+          <w:highlight w:val="yellow"/>
+          <w:lang w:val="en-US"/>
+        </w:rPr>
+        <w:t>alerting people taking into account the time they need to get to the shop from the place they currently are</w:t>
+      </w:r>
+    </w:p>
+    <w:p>
+      <w:pPr>
+        <w:pStyle w:val="a3"/>
+        <w:numPr>
+          <w:ilvl w:val="0"/>
+          <w:numId w:val="1"/>
+        </w:numPr>
+        <w:spacing w:after="0" w:line="360" w:lineRule="auto"/>
+        <w:jc w:val="both"/>
+        <w:rPr>
+          <w:rFonts w:ascii="Times New Roman" w:hAnsi="Times New Roman" w:cs="Times New Roman"/>
+          <w:sz w:val="24"/>
+          <w:szCs w:val="24"/>
+          <w:highlight w:val="cyan"/>
+          <w:lang w:val="en-US"/>
+        </w:rPr>
+      </w:pPr>
+      <w:r>
+        <w:rPr>
+          <w:rFonts w:ascii="Times New Roman" w:hAnsi="Times New Roman" w:cs="Times New Roman"/>
+          <w:highlight w:val="cyan"/>
+          <w:lang w:val="en-US"/>
+        </w:rPr>
+        <w:t>availability of fallback options for people who do not have access to the required technology</w:t>
+      </w:r>
+    </w:p>
+    <w:p>
+      <w:pPr>
+        <w:pStyle w:val="a3"/>
+        <w:numPr>
+          <w:ilvl w:val="0"/>
+          <w:numId w:val="1"/>
+        </w:numPr>
+        <w:spacing w:after="0" w:line="360" w:lineRule="auto"/>
+        <w:jc w:val="both"/>
+        <w:rPr>
+          <w:rFonts w:ascii="Times New Roman" w:hAnsi="Times New Roman" w:cs="Times New Roman"/>
+          <w:sz w:val="24"/>
+          <w:szCs w:val="24"/>
+          <w:highlight w:val="cyan"/>
+          <w:lang w:val="en-US"/>
+        </w:rPr>
+      </w:pPr>
+      <w:r>
+        <w:rPr>
+          <w:rFonts w:ascii="Times New Roman" w:hAnsi="Times New Roman" w:cs="Times New Roman"/>
+          <w:highlight w:val="cyan"/>
+          <w:lang w:val="en-US"/>
+        </w:rPr>
+        <w:t>booking a visit, a customer might indicate also the approximate expected duration of the visit</w:t>
+      </w:r>
+    </w:p>
+    <w:p>
+      <w:pPr>
+        <w:pStyle w:val="a3"/>
+        <w:numPr>
+          <w:ilvl w:val="0"/>
+          <w:numId w:val="1"/>
+        </w:numPr>
+        <w:spacing w:after="0" w:line="360" w:lineRule="auto"/>
+        <w:jc w:val="both"/>
+        <w:rPr>
+          <w:rFonts w:ascii="Times New Roman" w:hAnsi="Times New Roman" w:cs="Times New Roman"/>
+          <w:sz w:val="24"/>
+          <w:szCs w:val="24"/>
+          <w:highlight w:val="cyan"/>
+          <w:lang w:val="en-US"/>
+        </w:rPr>
+      </w:pPr>
+      <w:r>
+        <w:rPr>
+          <w:rFonts w:ascii="Times New Roman" w:hAnsi="Times New Roman" w:cs="Times New Roman"/>
+          <w:sz w:val="24"/>
+          <w:szCs w:val="24"/>
+          <w:highlight w:val="cyan"/>
+          <w:lang w:val="en-US"/>
+        </w:rPr>
+        <w:t>allowing users to indicate a list of items, categories that they intend to purchase</w:t>
+      </w:r>
+    </w:p>
+    <w:p>
+      <w:pPr>
+        <w:rPr>
+          <w:lang w:val="en-US"/>
+        </w:rPr>
+      </w:pPr>
     </w:p>
     <w:sectPr>
       <w:type w:val="continuous"/>
@@ -182,8 +293,124 @@
       </w:rPr>
     </w:lvl>
   </w:abstractNum>
+  <w:abstractNum w:abstractNumId="1" w15:restartNumberingAfterBreak="0">
+    <w:nsid w:val="33864BE0"/>
+    <w:multiLevelType w:val="hybridMultilevel"/>
+    <w:tmpl w:val="0AB8B84C"/>
+    <w:lvl w:ilvl="0" w:tplc="04090001">
+      <w:start w:val="1"/>
+      <w:numFmt w:val="bullet"/>
+      <w:lvlText w:val=""/>
+      <w:lvlJc w:val="left"/>
+      <w:pPr>
+        <w:ind w:left="1430" w:hanging="360"/>
+      </w:pPr>
+      <w:rPr>
+        <w:rFonts w:ascii="Symbol" w:hAnsi="Symbol" w:hint="default"/>
+      </w:rPr>
+    </w:lvl>
+    <w:lvl w:ilvl="1" w:tplc="04090003" w:tentative="1">
+      <w:start w:val="1"/>
+      <w:numFmt w:val="bullet"/>
+      <w:lvlText w:val="o"/>
+      <w:lvlJc w:val="left"/>
+      <w:pPr>
+        <w:ind w:left="2150" w:hanging="360"/>
+      </w:pPr>
+      <w:rPr>
+        <w:rFonts w:ascii="Courier New" w:hAnsi="Courier New" w:cs="Courier New" w:hint="default"/>
+      </w:rPr>
+    </w:lvl>
+    <w:lvl w:ilvl="2" w:tplc="04090005" w:tentative="1">
+      <w:start w:val="1"/>
+      <w:numFmt w:val="bullet"/>
+      <w:lvlText w:val=""/>
+      <w:lvlJc w:val="left"/>
+      <w:pPr>
+        <w:ind w:left="2870" w:hanging="360"/>
+      </w:pPr>
+      <w:rPr>
+        <w:rFonts w:ascii="Wingdings" w:hAnsi="Wingdings" w:hint="default"/>
+      </w:rPr>
+    </w:lvl>
+    <w:lvl w:ilvl="3" w:tplc="04090001" w:tentative="1">
+      <w:start w:val="1"/>
+      <w:numFmt w:val="bullet"/>
+      <w:lvlText w:val=""/>
+      <w:lvlJc w:val="left"/>
+      <w:pPr>
+        <w:ind w:left="3590" w:hanging="360"/>
+      </w:pPr>
+      <w:rPr>
+        <w:rFonts w:ascii="Symbol" w:hAnsi="Symbol" w:hint="default"/>
+      </w:rPr>
+    </w:lvl>
+    <w:lvl w:ilvl="4" w:tplc="04090003" w:tentative="1">
+      <w:start w:val="1"/>
+      <w:numFmt w:val="bullet"/>
+      <w:lvlText w:val="o"/>
+      <w:lvlJc w:val="left"/>
+      <w:pPr>
+        <w:ind w:left="4310" w:hanging="360"/>
+      </w:pPr>
+      <w:rPr>
+        <w:rFonts w:ascii="Courier New" w:hAnsi="Courier New" w:cs="Courier New" w:hint="default"/>
+      </w:rPr>
+    </w:lvl>
+    <w:lvl w:ilvl="5" w:tplc="04090005" w:tentative="1">
+      <w:start w:val="1"/>
+      <w:numFmt w:val="bullet"/>
+      <w:lvlText w:val=""/>
+      <w:lvlJc w:val="left"/>
+      <w:pPr>
+        <w:ind w:left="5030" w:hanging="360"/>
+      </w:pPr>
+      <w:rPr>
+        <w:rFonts w:ascii="Wingdings" w:hAnsi="Wingdings" w:hint="default"/>
+      </w:rPr>
+    </w:lvl>
+    <w:lvl w:ilvl="6" w:tplc="04090001" w:tentative="1">
+      <w:start w:val="1"/>
+      <w:numFmt w:val="bullet"/>
+      <w:lvlText w:val=""/>
+      <w:lvlJc w:val="left"/>
+      <w:pPr>
+        <w:ind w:left="5750" w:hanging="360"/>
+      </w:pPr>
+      <w:rPr>
+        <w:rFonts w:ascii="Symbol" w:hAnsi="Symbol" w:hint="default"/>
+      </w:rPr>
+    </w:lvl>
+    <w:lvl w:ilvl="7" w:tplc="04090003" w:tentative="1">
+      <w:start w:val="1"/>
+      <w:numFmt w:val="bullet"/>
+      <w:lvlText w:val="o"/>
+      <w:lvlJc w:val="left"/>
+      <w:pPr>
+        <w:ind w:left="6470" w:hanging="360"/>
+      </w:pPr>
+      <w:rPr>
+        <w:rFonts w:ascii="Courier New" w:hAnsi="Courier New" w:cs="Courier New" w:hint="default"/>
+      </w:rPr>
+    </w:lvl>
+    <w:lvl w:ilvl="8" w:tplc="04090005" w:tentative="1">
+      <w:start w:val="1"/>
+      <w:numFmt w:val="bullet"/>
+      <w:lvlText w:val=""/>
+      <w:lvlJc w:val="left"/>
+      <w:pPr>
+        <w:ind w:left="7190" w:hanging="360"/>
+      </w:pPr>
+      <w:rPr>
+        <w:rFonts w:ascii="Wingdings" w:hAnsi="Wingdings" w:hint="default"/>
+      </w:rPr>
+    </w:lvl>
+  </w:abstractNum>
   <w:num w:numId="1">
     <w:abstractNumId w:val="0"/>
+  </w:num>
+  <w:num w:numId="2">
+    <w:abstractNumId w:val="1"/>
   </w:num>
 </w:numbering>
 </file>

</xml_diff>